<commit_message>
Minor changes in pacman hw
</commit_message>
<xml_diff>
--- a/homework/jpacman_answers/nicolas-grantham-pacman-hw.docx
+++ b/homework/jpacman_answers/nicolas-grantham-pacman-hw.docx
@@ -34,6 +34,147 @@
       <w:r>
         <w:t xml:space="preserve"> – animations remain unchanged.</w:t>
       </w:r>
+    </w:p>
+    <w:p>
+      <w:pPr>
+        <w:pStyle w:val="ListParagraph"/>
+        <w:numPr>
+          <w:ilvl w:val="0"/>
+          <w:numId w:val="1"/>
+        </w:numPr>
+      </w:pPr>
+      <w:r>
+        <w:t>Role of MOVE_INTERVAL and INTERVAL_VARIATION</w:t>
+      </w:r>
+    </w:p>
+    <w:p>
+      <w:pPr>
+        <w:pStyle w:val="ListParagraph"/>
+        <w:numPr>
+          <w:ilvl w:val="1"/>
+          <w:numId w:val="1"/>
+        </w:numPr>
+      </w:pPr>
+      <w:r>
+        <w:t>M</w:t>
+      </w:r>
+      <w:r>
+        <w:t>OVE_INTERVAL</w:t>
+      </w:r>
+    </w:p>
+    <w:p>
+      <w:pPr>
+        <w:pStyle w:val="ListParagraph"/>
+        <w:numPr>
+          <w:ilvl w:val="2"/>
+          <w:numId w:val="1"/>
+        </w:numPr>
+      </w:pPr>
+      <w:r>
+        <w:t>The base interval of movement</w:t>
+      </w:r>
+      <w:r>
+        <w:t>. Determines base speed of the ghosts</w:t>
+      </w:r>
+    </w:p>
+    <w:p>
+      <w:pPr>
+        <w:pStyle w:val="ListParagraph"/>
+        <w:numPr>
+          <w:ilvl w:val="1"/>
+          <w:numId w:val="1"/>
+        </w:numPr>
+      </w:pPr>
+      <w:r>
+        <w:t>Interval_</w:t>
+      </w:r>
+      <w:r>
+        <w:t>VARIATION</w:t>
+      </w:r>
+    </w:p>
+    <w:p>
+      <w:pPr>
+        <w:pStyle w:val="ListParagraph"/>
+        <w:numPr>
+          <w:ilvl w:val="2"/>
+          <w:numId w:val="1"/>
+        </w:numPr>
+      </w:pPr>
+      <w:r>
+        <w:t>The variation of the interval</w:t>
+      </w:r>
+      <w:r>
+        <w:t>. Makes ghosts look more dynamic and less predictable</w:t>
+      </w:r>
+      <w:r>
+        <w:t xml:space="preserve"> by allowing random variations to affect the base interval.</w:t>
+      </w:r>
+    </w:p>
+    <w:p>
+      <w:pPr>
+        <w:pStyle w:val="ListParagraph"/>
+        <w:numPr>
+          <w:ilvl w:val="0"/>
+          <w:numId w:val="1"/>
+        </w:numPr>
+      </w:pPr>
+      <w:r>
+        <w:t>Add Fruit – which files to change?</w:t>
+      </w:r>
+    </w:p>
+    <w:p>
+      <w:pPr>
+        <w:pStyle w:val="ListParagraph"/>
+        <w:numPr>
+          <w:ilvl w:val="1"/>
+          <w:numId w:val="1"/>
+        </w:numPr>
+      </w:pPr>
+      <w:r>
+        <w:t>PacManSprites</w:t>
+      </w:r>
+    </w:p>
+    <w:p>
+      <w:pPr>
+        <w:pStyle w:val="ListParagraph"/>
+        <w:numPr>
+          <w:ilvl w:val="2"/>
+          <w:numId w:val="1"/>
+        </w:numPr>
+      </w:pPr>
+      <w:r>
+        <w:t>Create sprite</w:t>
+      </w:r>
+      <w:r>
+        <w:t xml:space="preserve"> animation</w:t>
+      </w:r>
+      <w:r>
+        <w:t xml:space="preserve"> for fruit</w:t>
+      </w:r>
+    </w:p>
+    <w:p>
+      <w:pPr>
+        <w:pStyle w:val="ListParagraph"/>
+        <w:numPr>
+          <w:ilvl w:val="1"/>
+          <w:numId w:val="1"/>
+        </w:numPr>
+      </w:pPr>
+      <w:r>
+        <w:t>LevelFactory</w:t>
+      </w:r>
+    </w:p>
+    <w:p>
+      <w:pPr>
+        <w:pStyle w:val="ListParagraph"/>
+        <w:numPr>
+          <w:ilvl w:val="2"/>
+          <w:numId w:val="1"/>
+        </w:numPr>
+      </w:pPr>
+      <w:r>
+        <w:t>Populate level with fruit</w:t>
+      </w:r>
       <w:bookmarkStart w:id="0" w:name="_GoBack"/>
       <w:bookmarkEnd w:id="0"/>
     </w:p>
@@ -41,27 +182,12 @@
       <w:pPr>
         <w:pStyle w:val="ListParagraph"/>
         <w:numPr>
-          <w:ilvl w:val="0"/>
-          <w:numId w:val="1"/>
-        </w:numPr>
-      </w:pPr>
-      <w:r>
-        <w:t>Role of MOVE_INTERVAL and INTERVAL_VARIATION</w:t>
-      </w:r>
-    </w:p>
-    <w:p>
-      <w:pPr>
-        <w:pStyle w:val="ListParagraph"/>
-        <w:numPr>
           <w:ilvl w:val="1"/>
           <w:numId w:val="1"/>
         </w:numPr>
       </w:pPr>
       <w:r>
-        <w:t>M</w:t>
-      </w:r>
-      <w:r>
-        <w:t>OVE_INTERVAL</w:t>
+        <w:t>Default Interaction Map</w:t>
       </w:r>
     </w:p>
     <w:p>
@@ -73,10 +199,7 @@
         </w:numPr>
       </w:pPr>
       <w:r>
-        <w:t>The base interval of movement</w:t>
-      </w:r>
-      <w:r>
-        <w:t>. Determines base speed of the ghosts</w:t>
+        <w:t>Default collisions for player-fruit &amp; collision map for player-fruit</w:t>
       </w:r>
     </w:p>
     <w:p>
@@ -87,14 +210,9 @@
           <w:numId w:val="1"/>
         </w:numPr>
       </w:pPr>
-      <w:proofErr w:type="spellStart"/>
-      <w:r>
-        <w:t>Interval_</w:t>
-      </w:r>
-      <w:r>
-        <w:t>VARIATION</w:t>
-      </w:r>
-      <w:proofErr w:type="spellEnd"/>
+      <w:r>
+        <w:t xml:space="preserve">PlayerCollisions </w:t>
+      </w:r>
     </w:p>
     <w:p>
       <w:pPr>
@@ -105,25 +223,13 @@
         </w:numPr>
       </w:pPr>
       <w:r>
-        <w:t>The variation of the interval</w:t>
-      </w:r>
-      <w:r>
-        <w:t>. Makes ghosts look more dynamic and less predictable</w:t>
-      </w:r>
-      <w:r>
-        <w:t xml:space="preserve"> by allowing random variations to affect the base interval.</w:t>
-      </w:r>
-    </w:p>
-    <w:p>
-      <w:pPr>
-        <w:pStyle w:val="ListParagraph"/>
-        <w:numPr>
-          <w:ilvl w:val="0"/>
-          <w:numId w:val="1"/>
-        </w:numPr>
-      </w:pPr>
-      <w:r>
-        <w:t>Add Fruit – which files to change?</w:t>
+        <w:t xml:space="preserve">Actual case of </w:t>
+      </w:r>
+      <w:r>
+        <w:t>player</w:t>
+      </w:r>
+      <w:r>
+        <w:t xml:space="preserve"> colliding with fruit</w:t>
       </w:r>
     </w:p>
     <w:p>
@@ -134,11 +240,9 @@
           <w:numId w:val="1"/>
         </w:numPr>
       </w:pPr>
-      <w:proofErr w:type="spellStart"/>
-      <w:r>
-        <w:t>PacManSprites</w:t>
-      </w:r>
-      <w:proofErr w:type="spellEnd"/>
+      <w:r>
+        <w:t>Level</w:t>
+      </w:r>
     </w:p>
     <w:p>
       <w:pPr>
@@ -149,13 +253,7 @@
         </w:numPr>
       </w:pPr>
       <w:r>
-        <w:t>Create sprite</w:t>
-      </w:r>
-      <w:r>
-        <w:t xml:space="preserve"> animation</w:t>
-      </w:r>
-      <w:r>
-        <w:t xml:space="preserve"> for fruit</w:t>
+        <w:t>Starts and counts the amount of fruit on the board</w:t>
       </w:r>
     </w:p>
     <w:p>
@@ -166,11 +264,9 @@
           <w:numId w:val="1"/>
         </w:numPr>
       </w:pPr>
-      <w:proofErr w:type="spellStart"/>
       <w:r>
         <w:t>LevelFactory</w:t>
       </w:r>
-      <w:proofErr w:type="spellEnd"/>
     </w:p>
     <w:p>
       <w:pPr>
@@ -181,7 +277,7 @@
         </w:numPr>
       </w:pPr>
       <w:r>
-        <w:t>Create the fruit</w:t>
+        <w:t>Create a new fruit</w:t>
       </w:r>
     </w:p>
     <w:p>
@@ -193,119 +289,8 @@
         </w:numPr>
       </w:pPr>
       <w:r>
-        <w:t>Default Interaction Map</w:t>
-      </w:r>
-    </w:p>
-    <w:p>
-      <w:pPr>
-        <w:pStyle w:val="ListParagraph"/>
-        <w:numPr>
-          <w:ilvl w:val="2"/>
-          <w:numId w:val="1"/>
-        </w:numPr>
-      </w:pPr>
-      <w:r>
-        <w:t>Default collisions for player-fruit &amp; collision map for player-fruit</w:t>
-      </w:r>
-    </w:p>
-    <w:p>
-      <w:pPr>
-        <w:pStyle w:val="ListParagraph"/>
-        <w:numPr>
-          <w:ilvl w:val="1"/>
-          <w:numId w:val="1"/>
-        </w:numPr>
-      </w:pPr>
-      <w:proofErr w:type="spellStart"/>
-      <w:r>
-        <w:t>PlayerCollisions</w:t>
-      </w:r>
-      <w:proofErr w:type="spellEnd"/>
-      <w:r>
-        <w:t xml:space="preserve"> </w:t>
-      </w:r>
-    </w:p>
-    <w:p>
-      <w:pPr>
-        <w:pStyle w:val="ListParagraph"/>
-        <w:numPr>
-          <w:ilvl w:val="2"/>
-          <w:numId w:val="1"/>
-        </w:numPr>
-      </w:pPr>
-      <w:r>
-        <w:t xml:space="preserve">Actual case of </w:t>
-      </w:r>
-      <w:r>
-        <w:t>player</w:t>
-      </w:r>
-      <w:r>
-        <w:t xml:space="preserve"> colliding with fruit</w:t>
-      </w:r>
-    </w:p>
-    <w:p>
-      <w:pPr>
-        <w:pStyle w:val="ListParagraph"/>
-        <w:numPr>
-          <w:ilvl w:val="1"/>
-          <w:numId w:val="1"/>
-        </w:numPr>
-      </w:pPr>
-      <w:r>
-        <w:t>Level</w:t>
-      </w:r>
-    </w:p>
-    <w:p>
-      <w:pPr>
-        <w:pStyle w:val="ListParagraph"/>
-        <w:numPr>
-          <w:ilvl w:val="2"/>
-          <w:numId w:val="1"/>
-        </w:numPr>
-      </w:pPr>
-      <w:r>
-        <w:t>Starts and counts the amount of fruit on the board</w:t>
-      </w:r>
-    </w:p>
-    <w:p>
-      <w:pPr>
-        <w:pStyle w:val="ListParagraph"/>
-        <w:numPr>
-          <w:ilvl w:val="1"/>
-          <w:numId w:val="1"/>
-        </w:numPr>
-      </w:pPr>
-      <w:proofErr w:type="spellStart"/>
-      <w:r>
-        <w:t>LevelFactory</w:t>
-      </w:r>
-      <w:proofErr w:type="spellEnd"/>
-    </w:p>
-    <w:p>
-      <w:pPr>
-        <w:pStyle w:val="ListParagraph"/>
-        <w:numPr>
-          <w:ilvl w:val="2"/>
-          <w:numId w:val="1"/>
-        </w:numPr>
-      </w:pPr>
-      <w:r>
-        <w:t>Create a new fruit</w:t>
-      </w:r>
-    </w:p>
-    <w:p>
-      <w:pPr>
-        <w:pStyle w:val="ListParagraph"/>
-        <w:numPr>
-          <w:ilvl w:val="1"/>
-          <w:numId w:val="1"/>
-        </w:numPr>
-      </w:pPr>
-      <w:proofErr w:type="spellStart"/>
-      <w:r>
         <w:t>MapParser</w:t>
       </w:r>
-      <w:proofErr w:type="spellEnd"/>
     </w:p>
     <w:p>
       <w:pPr>

</xml_diff>